<commit_message>
Final writing of the article
</commit_message>
<xml_diff>
--- a/Статья.docx
+++ b/Статья.docx
@@ -161,7 +161,6 @@
         <w:rPr>
           <w:color w:val="1A1A1A"/>
           <w:szCs w:val="28"/>
-          <w:lang w:val="en-US"/>
         </w:rPr>
       </w:pPr>
       <w:r>
@@ -175,7 +174,6 @@
         <w:rPr>
           <w:color w:val="1A1A1A"/>
           <w:szCs w:val="28"/>
-          <w:lang w:val="en-US"/>
         </w:rPr>
         <w:t xml:space="preserve"> </w:t>
       </w:r>
@@ -190,7 +188,6 @@
         <w:rPr>
           <w:color w:val="1A1A1A"/>
           <w:szCs w:val="28"/>
-          <w:lang w:val="en-US"/>
         </w:rPr>
         <w:t>:</w:t>
       </w:r>
@@ -198,12 +195,86 @@
         <w:rPr>
           <w:color w:val="1A1A1A"/>
           <w:szCs w:val="28"/>
-          <w:lang w:val="en-US"/>
         </w:rPr>
         <w:t xml:space="preserve"> </w:t>
       </w:r>
-      <w:bookmarkStart w:id="0" w:name="_GoBack"/>
-      <w:bookmarkEnd w:id="0"/>
+      <w:r>
+        <w:rPr>
+          <w:color w:val="1A1A1A"/>
+          <w:szCs w:val="28"/>
+        </w:rPr>
+        <w:t>технология</w:t>
+      </w:r>
+      <w:r>
+        <w:rPr>
+          <w:color w:val="1A1A1A"/>
+          <w:szCs w:val="28"/>
+        </w:rPr>
+        <w:t>,</w:t>
+      </w:r>
+      <w:r>
+        <w:rPr>
+          <w:color w:val="1A1A1A"/>
+          <w:szCs w:val="28"/>
+        </w:rPr>
+        <w:t xml:space="preserve"> </w:t>
+      </w:r>
+      <w:r>
+        <w:rPr>
+          <w:color w:val="1A1A1A"/>
+          <w:szCs w:val="28"/>
+        </w:rPr>
+        <w:t>объект</w:t>
+      </w:r>
+      <w:r>
+        <w:rPr>
+          <w:color w:val="1A1A1A"/>
+          <w:szCs w:val="28"/>
+        </w:rPr>
+        <w:t>,</w:t>
+      </w:r>
+      <w:r>
+        <w:rPr>
+          <w:color w:val="1A1A1A"/>
+          <w:szCs w:val="28"/>
+        </w:rPr>
+        <w:t xml:space="preserve"> трекинг</w:t>
+      </w:r>
+      <w:r>
+        <w:rPr>
+          <w:color w:val="1A1A1A"/>
+          <w:szCs w:val="28"/>
+        </w:rPr>
+        <w:t>,</w:t>
+      </w:r>
+      <w:r>
+        <w:rPr>
+          <w:color w:val="1A1A1A"/>
+          <w:szCs w:val="28"/>
+        </w:rPr>
+        <w:t xml:space="preserve"> детектор</w:t>
+      </w:r>
+      <w:r>
+        <w:rPr>
+          <w:color w:val="1A1A1A"/>
+          <w:szCs w:val="28"/>
+        </w:rPr>
+        <w:t>,</w:t>
+      </w:r>
+      <w:r>
+        <w:rPr>
+          <w:color w:val="1A1A1A"/>
+          <w:szCs w:val="28"/>
+        </w:rPr>
+        <w:t xml:space="preserve"> </w:t>
+      </w:r>
+      <w:r>
+        <w:rPr>
+          <w:color w:val="1A1A1A"/>
+          <w:szCs w:val="28"/>
+        </w:rPr>
+        <w:t>данные.</w:t>
+      </w:r>
     </w:p>
     <w:p>
       <w:pPr>
@@ -214,6 +285,19 @@
         <w:jc w:val="both"/>
         <w:rPr>
           <w:color w:val="1A1A1A"/>
+          <w:szCs w:val="28"/>
+        </w:rPr>
+      </w:pPr>
+    </w:p>
+    <w:p>
+      <w:pPr>
+        <w:pStyle w:val="topic-paragraph"/>
+        <w:shd w:val="clear" w:color="auto" w:fill="FFFFFF"/>
+        <w:spacing w:before="240" w:beforeAutospacing="0" w:after="0" w:afterAutospacing="0" w:line="360" w:lineRule="auto"/>
+        <w:ind w:firstLine="425"/>
+        <w:jc w:val="both"/>
+        <w:rPr>
+          <w:color w:val="1A1A1A"/>
           <w:sz w:val="28"/>
           <w:szCs w:val="28"/>
           <w:lang w:val="en-US"/>
@@ -378,13 +462,20 @@
         </w:rPr>
         <w:t xml:space="preserve"> </w:t>
       </w:r>
+      <w:r>
+        <w:rPr>
+          <w:color w:val="1A1A1A"/>
+          <w:szCs w:val="28"/>
+          <w:lang w:val="en-US"/>
+        </w:rPr>
+        <w:t>tech, object, tracking, detector, data.</w:t>
+      </w:r>
     </w:p>
     <w:p>
       <w:pPr>
         <w:pStyle w:val="topic-paragraph"/>
         <w:shd w:val="clear" w:color="auto" w:fill="FFFFFF"/>
         <w:spacing w:before="0" w:beforeAutospacing="0" w:after="0" w:afterAutospacing="0" w:line="360" w:lineRule="auto"/>
-        <w:ind w:firstLine="425"/>
         <w:jc w:val="both"/>
         <w:rPr>
           <w:color w:val="1A1A1A"/>
@@ -395,42 +486,561 @@
     </w:p>
     <w:p>
       <w:pPr>
-        <w:spacing w:before="0" w:after="160" w:line="259" w:lineRule="auto"/>
-        <w:ind w:left="0" w:right="0" w:firstLine="0"/>
-        <w:jc w:val="left"/>
-        <w:rPr>
-          <w:color w:val="1A1A1A"/>
-          <w:sz w:val="24"/>
-          <w:szCs w:val="28"/>
-          <w:lang w:val="en-US"/>
-        </w:rPr>
-      </w:pPr>
-      <w:r>
-        <w:rPr>
-          <w:color w:val="1A1A1A"/>
-          <w:szCs w:val="28"/>
-          <w:lang w:val="en-US"/>
-        </w:rPr>
-        <w:br w:type="page"/>
+        <w:pStyle w:val="21"/>
+      </w:pPr>
+      <w:r>
+        <w:t xml:space="preserve">По мере того, как мир приближается к более продвинутой цифровой эре, </w:t>
+      </w:r>
+      <w:r>
+        <w:t>такая сложна технология как технология</w:t>
+      </w:r>
+      <w:r>
+        <w:t xml:space="preserve"> обнаружения и отслеживания </w:t>
+      </w:r>
+      <w:r>
+        <w:t>объектов</w:t>
+      </w:r>
+      <w:r>
+        <w:t xml:space="preserve"> становится все более необходимой.</w:t>
+      </w:r>
+      <w:r>
+        <w:t xml:space="preserve"> </w:t>
+      </w:r>
+      <w:r>
+        <w:t xml:space="preserve">В то время как </w:t>
+      </w:r>
+      <w:r>
+        <w:t xml:space="preserve">вопрос </w:t>
+      </w:r>
+      <w:r>
+        <w:t xml:space="preserve">обнаружение </w:t>
+      </w:r>
+      <w:r>
+        <w:t>объектов</w:t>
+      </w:r>
+      <w:r>
+        <w:t xml:space="preserve"> изучается как вычислительная проблема</w:t>
+      </w:r>
+      <w:r>
+        <w:t xml:space="preserve"> </w:t>
+      </w:r>
+      <w:r>
+        <w:t>в течение продолжительного времени</w:t>
+      </w:r>
+      <w:r>
+        <w:t>,</w:t>
+      </w:r>
+      <w:r>
+        <w:t xml:space="preserve"> проблема </w:t>
+      </w:r>
+      <w:r>
+        <w:t>применения</w:t>
+      </w:r>
+      <w:r>
+        <w:t xml:space="preserve"> его в прилож</w:t>
+      </w:r>
+      <w:bookmarkStart w:id="0" w:name="_GoBack"/>
+      <w:bookmarkEnd w:id="0"/>
+      <w:r>
+        <w:t xml:space="preserve">ениях, ориентированных на потребителя, все еще остается открытой </w:t>
+      </w:r>
+      <w:r>
+        <w:t>и не решенной</w:t>
+      </w:r>
+      <w:r>
+        <w:t>.</w:t>
+      </w:r>
+      <w:r>
+        <w:t xml:space="preserve"> </w:t>
+      </w:r>
+    </w:p>
+    <w:p>
+      <w:pPr>
+        <w:pStyle w:val="21"/>
+      </w:pPr>
+      <w:r>
+        <w:t>Е</w:t>
+      </w:r>
+      <w:r>
+        <w:t xml:space="preserve">сли </w:t>
+      </w:r>
+      <w:r>
+        <w:t xml:space="preserve">же </w:t>
+      </w:r>
+      <w:r>
+        <w:t>говорить о</w:t>
+      </w:r>
+      <w:r>
+        <w:t xml:space="preserve"> распознавании</w:t>
+      </w:r>
+      <w:r>
+        <w:t xml:space="preserve"> </w:t>
+      </w:r>
+      <w:r>
+        <w:t>лиц, то данный вопрос не ограничивается распознаванием лица на фотографиях и картинках</w:t>
+      </w:r>
+      <w:r>
+        <w:t>, скорее, лица должны</w:t>
+      </w:r>
+      <w:r>
+        <w:t xml:space="preserve"> </w:t>
+      </w:r>
+      <w:r>
+        <w:t>быть</w:t>
+      </w:r>
+      <w:r>
+        <w:t xml:space="preserve"> доступны для обнаружения</w:t>
+      </w:r>
+      <w:r>
+        <w:t xml:space="preserve"> и на</w:t>
+      </w:r>
+      <w:r>
+        <w:t xml:space="preserve"> видео </w:t>
+      </w:r>
+      <w:r>
+        <w:t xml:space="preserve">фрагментах </w:t>
+      </w:r>
+      <w:r>
+        <w:t>высокого разрешения с очень высокой плотностью пикселей.</w:t>
+      </w:r>
+      <w:r>
+        <w:t xml:space="preserve"> В такой ситуации мы</w:t>
+      </w:r>
+      <w:r>
+        <w:t xml:space="preserve"> сталкиваемся с двумя большими проблемами.</w:t>
+      </w:r>
+      <w:r>
+        <w:t xml:space="preserve"> </w:t>
+      </w:r>
+      <w:r>
+        <w:t xml:space="preserve">Во-первых, </w:t>
+      </w:r>
+      <w:r>
+        <w:t>мы должны иметь возможность определять</w:t>
+      </w:r>
+      <w:r>
+        <w:t xml:space="preserve"> лица со</w:t>
+      </w:r>
+      <w:r>
+        <w:t xml:space="preserve"> средней степенью независимости </w:t>
+      </w:r>
+      <w:r>
+        <w:t>(т.е. ввод может быть изображением или видео).</w:t>
+      </w:r>
+      <w:r>
+        <w:t xml:space="preserve"> </w:t>
+      </w:r>
+      <w:r>
+        <w:t>Во-</w:t>
+      </w:r>
+      <w:r>
+        <w:t xml:space="preserve">вторых, если среда с входными данными является </w:t>
+      </w:r>
+      <w:r>
+        <w:t>динамичес</w:t>
+      </w:r>
+      <w:r>
+        <w:t>кой</w:t>
+      </w:r>
+      <w:r>
+        <w:t xml:space="preserve">, </w:t>
+      </w:r>
+      <w:r>
+        <w:lastRenderedPageBreak/>
+        <w:t xml:space="preserve">то нужно запечатлеть в памяти системы обнаруженные лица, когда полученных данных станет достаточно для системы на определенном кадре видеофрагмента (т.е. когда </w:t>
+      </w:r>
+      <w:r>
+        <w:t>входных данных будет достаточно для того</w:t>
+      </w:r>
+      <w:r>
+        <w:t>,</w:t>
+      </w:r>
+      <w:r>
+        <w:t xml:space="preserve"> чтобы система сама смогла определить лицо</w:t>
+      </w:r>
+      <w:r>
+        <w:t>).</w:t>
+      </w:r>
+      <w:r>
+        <w:t xml:space="preserve"> </w:t>
+      </w:r>
+    </w:p>
+    <w:p>
+      <w:pPr>
+        <w:pStyle w:val="21"/>
+      </w:pPr>
+      <w:r>
+        <w:t>Од</w:t>
+      </w:r>
+      <w:r>
+        <w:t>н</w:t>
+      </w:r>
+      <w:r>
+        <w:t>им</w:t>
+      </w:r>
+      <w:r>
+        <w:t xml:space="preserve"> из лучших ранних подходов к решению этих двух</w:t>
+      </w:r>
+      <w:r>
+        <w:t xml:space="preserve"> проблем</w:t>
+      </w:r>
+      <w:r>
+        <w:t xml:space="preserve"> был детектор Виолы-Джонса [</w:t>
+      </w:r>
+      <w:proofErr w:type="spellStart"/>
+      <w:r>
+        <w:t>Viola</w:t>
+      </w:r>
+      <w:proofErr w:type="spellEnd"/>
+      <w:r>
+        <w:t xml:space="preserve"> </w:t>
+      </w:r>
+      <w:proofErr w:type="spellStart"/>
+      <w:r>
+        <w:t>and</w:t>
+      </w:r>
+      <w:proofErr w:type="spellEnd"/>
+      <w:r>
+        <w:t xml:space="preserve"> </w:t>
+      </w:r>
+      <w:proofErr w:type="spellStart"/>
+      <w:r>
+        <w:t>Jones</w:t>
+      </w:r>
+      <w:proofErr w:type="spellEnd"/>
+      <w:r>
+        <w:t xml:space="preserve"> 2001] (VJ).</w:t>
+      </w:r>
+      <w:r>
+        <w:t xml:space="preserve"> </w:t>
+      </w:r>
+      <w:r>
+        <w:t xml:space="preserve">Данный детектор </w:t>
+      </w:r>
+      <w:r>
+        <w:t>использует</w:t>
+      </w:r>
+      <w:r>
+        <w:t xml:space="preserve"> алгоритм </w:t>
+      </w:r>
+      <w:proofErr w:type="spellStart"/>
+      <w:r>
+        <w:t>Adaboost</w:t>
+      </w:r>
+      <w:proofErr w:type="spellEnd"/>
+      <w:r>
+        <w:t xml:space="preserve"> </w:t>
+      </w:r>
+      <w:r>
+        <w:t>для последовательного улучшения слабых</w:t>
+      </w:r>
+      <w:r>
+        <w:t xml:space="preserve"> </w:t>
+      </w:r>
+      <w:r>
+        <w:t>классификаторов</w:t>
+      </w:r>
+      <w:r>
+        <w:t>,</w:t>
+      </w:r>
+      <w:r>
+        <w:t xml:space="preserve"> специально </w:t>
+      </w:r>
+      <w:r>
+        <w:t>обученных</w:t>
+      </w:r>
+      <w:r>
+        <w:t xml:space="preserve"> определять черты лица.</w:t>
+      </w:r>
+      <w:r>
+        <w:t xml:space="preserve"> </w:t>
+      </w:r>
+      <w:r>
+        <w:t>Тем не менее</w:t>
+      </w:r>
+      <w:r>
+        <w:t xml:space="preserve"> детектор</w:t>
+      </w:r>
+      <w:r>
+        <w:t xml:space="preserve"> VJ и его последующие производные обычно обучались на</w:t>
+      </w:r>
+      <w:r>
+        <w:t xml:space="preserve"> небольшом подмножестве</w:t>
+      </w:r>
+      <w:r>
+        <w:t xml:space="preserve"> лиц.</w:t>
+      </w:r>
+      <w:r>
+        <w:t xml:space="preserve"> </w:t>
+      </w:r>
+      <w:r>
+        <w:t>Кроме того, детектор совмещал</w:t>
+      </w:r>
+      <w:r>
+        <w:t xml:space="preserve"> статические</w:t>
+      </w:r>
+      <w:r>
+        <w:t xml:space="preserve"> </w:t>
+      </w:r>
+      <w:r>
+        <w:t>класси</w:t>
+      </w:r>
+      <w:r>
+        <w:t>фикаторы для классификации лиц</w:t>
+      </w:r>
+      <w:r>
+        <w:t xml:space="preserve"> </w:t>
+      </w:r>
+      <w:r>
+        <w:t xml:space="preserve">только лишь в </w:t>
+      </w:r>
+      <w:r>
+        <w:t>определенной позе.</w:t>
+      </w:r>
+      <w:r>
+        <w:t xml:space="preserve"> </w:t>
+      </w:r>
+      <w:r>
+        <w:t>Недостаточные данные</w:t>
+      </w:r>
+      <w:r>
+        <w:t xml:space="preserve"> </w:t>
+      </w:r>
+      <w:r>
+        <w:t xml:space="preserve">во время </w:t>
+      </w:r>
+      <w:r>
+        <w:t xml:space="preserve">обучения системы часто приводят к большому количеству ложных результатов </w:t>
+      </w:r>
+      <w:r>
+        <w:t xml:space="preserve">и </w:t>
+      </w:r>
+      <w:r>
+        <w:t>к ее низкому</w:t>
+      </w:r>
+      <w:r>
+        <w:t xml:space="preserve"> </w:t>
+      </w:r>
+      <w:r>
+        <w:t>отклику</w:t>
+      </w:r>
+      <w:r>
+        <w:t xml:space="preserve">, </w:t>
+      </w:r>
+      <w:r>
+        <w:t>а статическое</w:t>
+      </w:r>
+      <w:r>
+        <w:t xml:space="preserve"> </w:t>
+      </w:r>
+      <w:r>
+        <w:t xml:space="preserve">обучение </w:t>
+      </w:r>
+      <w:r>
+        <w:t xml:space="preserve">могло </w:t>
+      </w:r>
+      <w:r>
+        <w:t>вылиться в то</w:t>
+      </w:r>
+      <w:r>
+        <w:t xml:space="preserve">, что производительность детектора </w:t>
+      </w:r>
+      <w:r>
+        <w:t>могло</w:t>
+      </w:r>
+      <w:r>
+        <w:t xml:space="preserve"> </w:t>
+      </w:r>
+      <w:r>
+        <w:t xml:space="preserve">ухудшаться, когда </w:t>
+      </w:r>
+      <w:r>
+        <w:t xml:space="preserve">расположение лица </w:t>
+      </w:r>
+      <w:r>
+        <w:t>бы менялось</w:t>
+      </w:r>
+      <w:r>
+        <w:t xml:space="preserve"> или </w:t>
+      </w:r>
+      <w:r>
+        <w:t>пропадало</w:t>
+      </w:r>
+      <w:r>
+        <w:t xml:space="preserve"> из кадра </w:t>
+      </w:r>
+      <w:r>
+        <w:t>(например,</w:t>
+      </w:r>
+      <w:r>
+        <w:t xml:space="preserve"> </w:t>
+      </w:r>
+      <w:r>
+        <w:t>пользователь отворачивается от камеры).</w:t>
+      </w:r>
+      <w:r>
+        <w:t xml:space="preserve"> </w:t>
+      </w:r>
+    </w:p>
+    <w:p>
+      <w:pPr>
+        <w:pStyle w:val="21"/>
+      </w:pPr>
+      <w:r>
+        <w:t>С</w:t>
+      </w:r>
+      <w:r>
+        <w:t xml:space="preserve"> появлением </w:t>
+      </w:r>
+      <w:proofErr w:type="spellStart"/>
+      <w:r>
+        <w:t>Deep</w:t>
+      </w:r>
+      <w:proofErr w:type="spellEnd"/>
+      <w:r>
+        <w:t xml:space="preserve"> </w:t>
+      </w:r>
+      <w:proofErr w:type="spellStart"/>
+      <w:r>
+        <w:t>Learning</w:t>
+      </w:r>
+      <w:proofErr w:type="spellEnd"/>
+      <w:r>
+        <w:t xml:space="preserve"> стало возможным использовать</w:t>
+      </w:r>
+      <w:r>
+        <w:t xml:space="preserve"> </w:t>
+      </w:r>
+      <w:r>
+        <w:t>данные высокой размерности для о</w:t>
+      </w:r>
+      <w:r>
+        <w:t>ценки вероятности (классификации</w:t>
+      </w:r>
+      <w:r>
+        <w:t>)</w:t>
+      </w:r>
+      <w:r>
+        <w:t xml:space="preserve"> и расположения (обнаружения</w:t>
+      </w:r>
+      <w:r>
+        <w:t xml:space="preserve">) лиц путем перевода </w:t>
+      </w:r>
+      <w:r>
+        <w:t xml:space="preserve">измеряемого </w:t>
+      </w:r>
+      <w:r>
+        <w:t>пикселя</w:t>
+      </w:r>
+      <w:r>
+        <w:t xml:space="preserve"> </w:t>
+      </w:r>
+      <w:r>
+        <w:t xml:space="preserve">в гораздо более богатое представление </w:t>
+      </w:r>
+      <w:r>
+        <w:t>данных</w:t>
+      </w:r>
+      <w:r>
+        <w:t>.</w:t>
+      </w:r>
+      <w:r>
+        <w:t xml:space="preserve"> </w:t>
+      </w:r>
+      <w:r>
+        <w:t>Эта способность</w:t>
+      </w:r>
+      <w:r>
+        <w:t xml:space="preserve"> </w:t>
+      </w:r>
+      <w:r>
+        <w:t>сопо</w:t>
+      </w:r>
+      <w:r>
+        <w:t>ставить пиксели с представленными входными данными</w:t>
+      </w:r>
+      <w:r>
+        <w:t xml:space="preserve"> дала возможность</w:t>
+      </w:r>
+      <w:r>
+        <w:t xml:space="preserve"> </w:t>
+      </w:r>
+      <w:proofErr w:type="spellStart"/>
+      <w:r>
+        <w:t>Deep</w:t>
+      </w:r>
+      <w:proofErr w:type="spellEnd"/>
+      <w:r>
+        <w:t xml:space="preserve"> </w:t>
+      </w:r>
+      <w:proofErr w:type="spellStart"/>
+      <w:r>
+        <w:t>neural</w:t>
+      </w:r>
+      <w:proofErr w:type="spellEnd"/>
+      <w:r>
+        <w:t xml:space="preserve"> </w:t>
+      </w:r>
+      <w:r>
+        <w:t>объединять</w:t>
+      </w:r>
+      <w:r>
+        <w:t xml:space="preserve"> их </w:t>
+      </w:r>
+      <w:r>
+        <w:t>в высокоинформативные данные</w:t>
+      </w:r>
+      <w:r>
+        <w:t xml:space="preserve"> для решения множества различных задач в сообществе специалистов по визуальному развитию.</w:t>
+      </w:r>
+      <w:r>
+        <w:t xml:space="preserve"> </w:t>
+      </w:r>
+    </w:p>
+    <w:p>
+      <w:pPr>
+        <w:pStyle w:val="21"/>
+      </w:pPr>
+      <w:r>
+        <w:t xml:space="preserve"> Мы можем полагать</w:t>
+      </w:r>
+      <w:r>
+        <w:t>,</w:t>
+      </w:r>
+      <w:r>
+        <w:t xml:space="preserve"> что применение общепринятых детекторов и методов отслеживания объектов в наше время для всех случаев жизни недостаточно. Именно поэтому с каждым днем появляются все новые и новые инструменты отслеживания</w:t>
+      </w:r>
+      <w:r>
+        <w:t>,</w:t>
+      </w:r>
+      <w:r>
+        <w:t xml:space="preserve"> которые выдают отличные результаты</w:t>
+      </w:r>
+      <w:r>
+        <w:t xml:space="preserve"> в определенной для них предметной области.</w:t>
+      </w:r>
+      <w:r>
+        <w:t xml:space="preserve"> </w:t>
       </w:r>
     </w:p>
     <w:bookmarkStart w:id="1" w:name="_Список_литературы" w:displacedByCustomXml="next"/>
     <w:bookmarkEnd w:id="1" w:displacedByCustomXml="next"/>
     <w:sdt>
       <w:sdtPr>
-        <w:rPr>
-          <w:rFonts w:eastAsia="Times New Roman" w:cs="Times New Roman"/>
-          <w:b w:val="0"/>
-          <w:sz w:val="28"/>
-          <w:szCs w:val="24"/>
-        </w:rPr>
         <w:id w:val="881601814"/>
         <w:docPartObj>
           <w:docPartGallery w:val="Bibliographies"/>
           <w:docPartUnique/>
         </w:docPartObj>
       </w:sdtPr>
-      <w:sdtEndPr/>
+      <w:sdtEndPr>
+        <w:rPr>
+          <w:rFonts w:eastAsia="Times New Roman" w:cs="Times New Roman"/>
+          <w:b w:val="0"/>
+          <w:sz w:val="28"/>
+          <w:szCs w:val="24"/>
+        </w:rPr>
+      </w:sdtEndPr>
       <w:sdtContent>
         <w:p>
           <w:pPr>
@@ -456,7 +1066,6 @@
             <w:id w:val="111145805"/>
             <w:bibliography/>
           </w:sdtPr>
-          <w:sdtEndPr/>
           <w:sdtContent>
             <w:p>
               <w:pPr>
@@ -1674,7 +2283,6 @@
         <w:docPartUnique/>
       </w:docPartObj>
     </w:sdtPr>
-    <w:sdtEndPr/>
     <w:sdtContent>
       <w:p>
         <w:pPr>
@@ -1694,7 +2302,7 @@
           <w:rPr>
             <w:noProof/>
           </w:rPr>
-          <w:t>3</w:t>
+          <w:t>4</w:t>
         </w:r>
         <w:r>
           <w:fldChar w:fldCharType="end"/>
@@ -3310,7 +3918,6 @@
   <w:style w:type="character" w:default="1" w:styleId="a0">
     <w:name w:val="Default Paragraph Font"/>
     <w:uiPriority w:val="1"/>
-    <w:semiHidden/>
     <w:unhideWhenUsed/>
   </w:style>
   <w:style w:type="table" w:default="1" w:styleId="a1">
@@ -3811,7 +4418,7 @@
 </file>
 
 <file path=customXml/itemProps1.xml><?xml version="1.0" encoding="utf-8"?>
-<ds:datastoreItem xmlns:ds="http://schemas.openxmlformats.org/officeDocument/2006/customXml" ds:itemID="{636AD9E3-7A72-468B-80EC-4F16809A21D5}">
+<ds:datastoreItem xmlns:ds="http://schemas.openxmlformats.org/officeDocument/2006/customXml" ds:itemID="{CB496274-9D16-405D-BD1E-EF36BDDB288E}">
   <ds:schemaRefs>
     <ds:schemaRef ds:uri="http://schemas.openxmlformats.org/officeDocument/2006/bibliography"/>
   </ds:schemaRefs>

</xml_diff>

<commit_message>
Added references to literature
</commit_message>
<xml_diff>
--- a/Статья.docx
+++ b/Статья.docx
@@ -489,25 +489,40 @@
         <w:pStyle w:val="21"/>
       </w:pPr>
       <w:r>
-        <w:t xml:space="preserve">По мере того, как мир приближается к более продвинутой цифровой эре, </w:t>
-      </w:r>
-      <w:r>
-        <w:t>такая сложна технология как технология</w:t>
-      </w:r>
-      <w:r>
-        <w:t xml:space="preserve"> обнаружения и отслеживания </w:t>
+        <w:t xml:space="preserve">По мере того, как мир приближается к более продвинутой цифровой эре, такая сложна технология как технология обнаружения и отслеживания </w:t>
       </w:r>
       <w:r>
         <w:t>объектов</w:t>
       </w:r>
       <w:r>
-        <w:t xml:space="preserve"> становится все более необходимой.</w:t>
+        <w:t xml:space="preserve"> становится все более необходимой</w:t>
       </w:r>
       <w:r>
         <w:t xml:space="preserve"> </w:t>
       </w:r>
       <w:r>
-        <w:t xml:space="preserve">В то время как </w:t>
+        <w:t>[</w:t>
+      </w:r>
+      <w:r>
+        <w:fldChar w:fldCharType="begin"/>
+      </w:r>
+      <w:r>
+        <w:instrText xml:space="preserve"> REF _Ref67317471 \r \h </w:instrText>
+      </w:r>
+      <w:r>
+        <w:fldChar w:fldCharType="separate"/>
+      </w:r>
+      <w:r>
+        <w:t>6</w:t>
+      </w:r>
+      <w:r>
+        <w:fldChar w:fldCharType="end"/>
+      </w:r>
+      <w:r>
+        <w:t>]</w:t>
+      </w:r>
+      <w:r>
+        <w:t xml:space="preserve">. В то время как </w:t>
       </w:r>
       <w:r>
         <w:t xml:space="preserve">вопрос </w:t>
@@ -519,36 +534,174 @@
         <w:t>объектов</w:t>
       </w:r>
       <w:r>
-        <w:t xml:space="preserve"> изучается как вычислительная проблема</w:t>
+        <w:t xml:space="preserve"> изучается как вычислительная проблема </w:t>
+      </w:r>
+      <w:r>
+        <w:t>в течение продолжительного времени</w:t>
+      </w:r>
+      <w:r>
+        <w:t>,</w:t>
+      </w:r>
+      <w:r>
+        <w:t xml:space="preserve"> проблема </w:t>
+      </w:r>
+      <w:r>
+        <w:t>применения</w:t>
+      </w:r>
+      <w:r>
+        <w:t xml:space="preserve"> его в приложениях, ориентированных на потребителя, все еще остается открытой </w:t>
+      </w:r>
+      <w:r>
+        <w:t>и не решенной</w:t>
+      </w:r>
+      <w:r>
+        <w:t>.</w:t>
       </w:r>
       <w:r>
         <w:t xml:space="preserve"> </w:t>
       </w:r>
-      <w:r>
-        <w:t>в течение продолжительного времени</w:t>
-      </w:r>
-      <w:r>
-        <w:t>,</w:t>
-      </w:r>
-      <w:r>
-        <w:t xml:space="preserve"> проблема </w:t>
-      </w:r>
-      <w:r>
-        <w:t>применения</w:t>
-      </w:r>
-      <w:r>
-        <w:t xml:space="preserve"> его в прилож</w:t>
+    </w:p>
+    <w:p>
+      <w:pPr>
+        <w:pStyle w:val="21"/>
+      </w:pPr>
+      <w:r>
+        <w:t>Е</w:t>
+      </w:r>
+      <w:r>
+        <w:t xml:space="preserve">сли </w:t>
+      </w:r>
+      <w:r>
+        <w:t xml:space="preserve">же </w:t>
+      </w:r>
+      <w:r>
+        <w:t>говорить о</w:t>
+      </w:r>
+      <w:r>
+        <w:t xml:space="preserve"> распознавании</w:t>
+      </w:r>
+      <w:r>
+        <w:t xml:space="preserve"> лиц, то данный вопрос не ограничивается распознаванием лица на фотографиях и картинках</w:t>
+      </w:r>
+      <w:r>
+        <w:t xml:space="preserve"> </w:t>
+      </w:r>
+      <w:r>
+        <w:t>[</w:t>
+      </w:r>
+      <w:r>
+        <w:fldChar w:fldCharType="begin"/>
+      </w:r>
+      <w:r>
+        <w:instrText xml:space="preserve"> REF _Ref67317483 \r \h </w:instrText>
+      </w:r>
+      <w:r>
+        <w:fldChar w:fldCharType="separate"/>
+      </w:r>
+      <w:r>
+        <w:t>2</w:t>
+      </w:r>
+      <w:r>
+        <w:fldChar w:fldCharType="end"/>
+      </w:r>
+      <w:r>
+        <w:t>]</w:t>
+      </w:r>
+      <w:r>
+        <w:t>, скорее, лица должны быть доступны для обнаружения</w:t>
+      </w:r>
+      <w:r>
+        <w:t xml:space="preserve"> и на</w:t>
+      </w:r>
+      <w:r>
+        <w:t xml:space="preserve"> видео </w:t>
+      </w:r>
+      <w:r>
+        <w:t>фрагм</w:t>
       </w:r>
       <w:bookmarkStart w:id="0" w:name="_GoBack"/>
       <w:bookmarkEnd w:id="0"/>
       <w:r>
-        <w:t xml:space="preserve">ениях, ориентированных на потребителя, все еще остается открытой </w:t>
-      </w:r>
-      <w:r>
-        <w:t>и не решенной</w:t>
-      </w:r>
-      <w:r>
-        <w:t>.</w:t>
+        <w:t xml:space="preserve">ентах </w:t>
+      </w:r>
+      <w:r>
+        <w:t>высокого разрешения с очень высокой плотностью пикселей.</w:t>
+      </w:r>
+      <w:r>
+        <w:t xml:space="preserve"> </w:t>
+      </w:r>
+      <w:r>
+        <w:t>Кроме того</w:t>
+      </w:r>
+      <w:r>
+        <w:t>,</w:t>
+      </w:r>
+      <w:r>
+        <w:t xml:space="preserve"> должен осуществляться постоянный трекинг отдельных частей (таких</w:t>
+      </w:r>
+      <w:r>
+        <w:t>,</w:t>
+      </w:r>
+      <w:r>
+        <w:t xml:space="preserve"> как глаза </w:t>
+      </w:r>
+      <w:r>
+        <w:t>[</w:t>
+      </w:r>
+      <w:r>
+        <w:fldChar w:fldCharType="begin"/>
+      </w:r>
+      <w:r>
+        <w:instrText xml:space="preserve"> REF _Ref67317491 \r \h </w:instrText>
+      </w:r>
+      <w:r>
+        <w:fldChar w:fldCharType="separate"/>
+      </w:r>
+      <w:r>
+        <w:t>4</w:t>
+      </w:r>
+      <w:r>
+        <w:fldChar w:fldCharType="end"/>
+      </w:r>
+      <w:r>
+        <w:t>]</w:t>
+      </w:r>
+      <w:r>
+        <w:t>,</w:t>
+      </w:r>
+      <w:r>
+        <w:t xml:space="preserve"> или положение головы). </w:t>
+      </w:r>
+      <w:r>
+        <w:t xml:space="preserve">В такой ситуации мы сталкиваемся с двумя большими проблемами. Во-первых, </w:t>
+      </w:r>
+      <w:r>
+        <w:t>мы должны иметь возможность определять</w:t>
+      </w:r>
+      <w:r>
+        <w:t xml:space="preserve"> лица со средней степенью </w:t>
+      </w:r>
+      <w:r>
+        <w:lastRenderedPageBreak/>
+        <w:t>независимости (т.е. ввод может быть изображением или видео).</w:t>
+      </w:r>
+      <w:r>
+        <w:t xml:space="preserve"> Во-вторых, если среда с входными данными является динамической, </w:t>
+      </w:r>
+      <w:r>
+        <w:t xml:space="preserve">то нужно запечатлеть в памяти системы обнаруженные лица, когда полученных данных станет достаточно для системы на определенном кадре видеофрагмента (т.е. когда </w:t>
+      </w:r>
+      <w:r>
+        <w:t>входных данных будет достаточно для того</w:t>
+      </w:r>
+      <w:r>
+        <w:t>,</w:t>
+      </w:r>
+      <w:r>
+        <w:t xml:space="preserve"> чтобы система сама смогла определить лицо</w:t>
+      </w:r>
+      <w:r>
+        <w:t>).</w:t>
       </w:r>
       <w:r>
         <w:t xml:space="preserve"> </w:t>
@@ -559,107 +712,186 @@
         <w:pStyle w:val="21"/>
       </w:pPr>
       <w:r>
-        <w:t>Е</w:t>
-      </w:r>
-      <w:r>
-        <w:t xml:space="preserve">сли </w:t>
-      </w:r>
-      <w:r>
-        <w:t xml:space="preserve">же </w:t>
-      </w:r>
-      <w:r>
-        <w:t>говорить о</w:t>
-      </w:r>
-      <w:r>
-        <w:t xml:space="preserve"> распознавании</w:t>
-      </w:r>
+        <w:t>Од</w:t>
+      </w:r>
+      <w:r>
+        <w:t>н</w:t>
+      </w:r>
+      <w:r>
+        <w:t>им</w:t>
+      </w:r>
+      <w:r>
+        <w:t xml:space="preserve"> из лучших ранних подходов к решению этих двух</w:t>
+      </w:r>
+      <w:r>
+        <w:t xml:space="preserve"> проблем</w:t>
+      </w:r>
+      <w:r>
+        <w:t xml:space="preserve"> был детектор Виолы-Джонса [</w:t>
+      </w:r>
+      <w:proofErr w:type="spellStart"/>
+      <w:r>
+        <w:t>Viola</w:t>
+      </w:r>
+      <w:proofErr w:type="spellEnd"/>
       <w:r>
         <w:t xml:space="preserve"> </w:t>
       </w:r>
-      <w:r>
-        <w:t>лиц, то данный вопрос не ограничивается распознаванием лица на фотографиях и картинках</w:t>
-      </w:r>
-      <w:r>
-        <w:t>, скорее, лица должны</w:t>
-      </w:r>
+      <w:proofErr w:type="spellStart"/>
+      <w:r>
+        <w:t>and</w:t>
+      </w:r>
+      <w:proofErr w:type="spellEnd"/>
       <w:r>
         <w:t xml:space="preserve"> </w:t>
       </w:r>
-      <w:r>
-        <w:t>быть</w:t>
-      </w:r>
-      <w:r>
-        <w:t xml:space="preserve"> доступны для обнаружения</w:t>
-      </w:r>
-      <w:r>
-        <w:t xml:space="preserve"> и на</w:t>
-      </w:r>
-      <w:r>
-        <w:t xml:space="preserve"> видео </w:t>
-      </w:r>
-      <w:r>
-        <w:t xml:space="preserve">фрагментах </w:t>
-      </w:r>
-      <w:r>
-        <w:t>высокого разрешения с очень высокой плотностью пикселей.</w:t>
-      </w:r>
-      <w:r>
-        <w:t xml:space="preserve"> В такой ситуации мы</w:t>
-      </w:r>
-      <w:r>
-        <w:t xml:space="preserve"> сталкиваемся с двумя большими проблемами.</w:t>
+      <w:proofErr w:type="spellStart"/>
+      <w:r>
+        <w:t>Jones</w:t>
+      </w:r>
+      <w:proofErr w:type="spellEnd"/>
+      <w:r>
+        <w:t xml:space="preserve"> 2001] (VJ)</w:t>
       </w:r>
       <w:r>
         <w:t xml:space="preserve"> </w:t>
       </w:r>
       <w:r>
-        <w:t xml:space="preserve">Во-первых, </w:t>
-      </w:r>
-      <w:r>
-        <w:t>мы должны иметь возможность определять</w:t>
-      </w:r>
-      <w:r>
-        <w:t xml:space="preserve"> лица со</w:t>
-      </w:r>
-      <w:r>
-        <w:t xml:space="preserve"> средней степенью независимости </w:t>
-      </w:r>
-      <w:r>
-        <w:t>(т.е. ввод может быть изображением или видео).</w:t>
+        <w:t>[</w:t>
+      </w:r>
+      <w:r>
+        <w:fldChar w:fldCharType="begin"/>
+      </w:r>
+      <w:r>
+        <w:instrText xml:space="preserve"> REF _Ref67317436 \r \h </w:instrText>
+      </w:r>
+      <w:r>
+        <w:fldChar w:fldCharType="separate"/>
+      </w:r>
+      <w:r>
+        <w:t>1</w:t>
+      </w:r>
+      <w:r>
+        <w:fldChar w:fldCharType="end"/>
+      </w:r>
+      <w:r>
+        <w:t>]</w:t>
+      </w:r>
+      <w:r>
+        <w:t>.</w:t>
       </w:r>
       <w:r>
         <w:t xml:space="preserve"> </w:t>
       </w:r>
       <w:r>
-        <w:t>Во-</w:t>
-      </w:r>
-      <w:r>
-        <w:t xml:space="preserve">вторых, если среда с входными данными является </w:t>
-      </w:r>
-      <w:r>
-        <w:t>динамичес</w:t>
-      </w:r>
-      <w:r>
-        <w:t>кой</w:t>
+        <w:t xml:space="preserve">Данный детектор </w:t>
+      </w:r>
+      <w:r>
+        <w:t>использует</w:t>
+      </w:r>
+      <w:r>
+        <w:t xml:space="preserve"> алгоритм </w:t>
+      </w:r>
+      <w:proofErr w:type="spellStart"/>
+      <w:r>
+        <w:t>Adaboost</w:t>
+      </w:r>
+      <w:proofErr w:type="spellEnd"/>
+      <w:r>
+        <w:t xml:space="preserve"> </w:t>
+      </w:r>
+      <w:r>
+        <w:t xml:space="preserve">для последовательного улучшения слабых </w:t>
+      </w:r>
+      <w:r>
+        <w:t>классификаторов</w:t>
+      </w:r>
+      <w:r>
+        <w:t>,</w:t>
+      </w:r>
+      <w:r>
+        <w:t xml:space="preserve"> специально </w:t>
+      </w:r>
+      <w:r>
+        <w:t>обученных</w:t>
+      </w:r>
+      <w:r>
+        <w:t xml:space="preserve"> определять черты лица.</w:t>
+      </w:r>
+      <w:r>
+        <w:t xml:space="preserve"> Тем не менее детектор VJ и его последующие производные обычно обучались на небольшом подмножестве лиц. </w:t>
+      </w:r>
+      <w:r>
+        <w:t>Кроме того, детектор совмещал статические</w:t>
+      </w:r>
+      <w:r>
+        <w:t xml:space="preserve"> </w:t>
+      </w:r>
+      <w:r>
+        <w:t>классификаторы для классификации лиц только лишь в определенной позе.</w:t>
+      </w:r>
+      <w:r>
+        <w:t xml:space="preserve"> Недостаточные данные во время </w:t>
+      </w:r>
+      <w:r>
+        <w:t xml:space="preserve">обучения системы часто приводят к большому количеству ложных результатов </w:t>
+      </w:r>
+      <w:r>
+        <w:t xml:space="preserve">и </w:t>
+      </w:r>
+      <w:r>
+        <w:t>к ее низкому</w:t>
+      </w:r>
+      <w:r>
+        <w:t xml:space="preserve"> </w:t>
+      </w:r>
+      <w:r>
+        <w:t>отклику</w:t>
       </w:r>
       <w:r>
         <w:t xml:space="preserve">, </w:t>
       </w:r>
       <w:r>
-        <w:lastRenderedPageBreak/>
-        <w:t xml:space="preserve">то нужно запечатлеть в памяти системы обнаруженные лица, когда полученных данных станет достаточно для системы на определенном кадре видеофрагмента (т.е. когда </w:t>
-      </w:r>
-      <w:r>
-        <w:t>входных данных будет достаточно для того</w:t>
-      </w:r>
-      <w:r>
-        <w:t>,</w:t>
-      </w:r>
-      <w:r>
-        <w:t xml:space="preserve"> чтобы система сама смогла определить лицо</w:t>
-      </w:r>
-      <w:r>
-        <w:t>).</w:t>
+        <w:t>а статическое</w:t>
+      </w:r>
+      <w:r>
+        <w:t xml:space="preserve"> </w:t>
+      </w:r>
+      <w:r>
+        <w:t xml:space="preserve">обучение </w:t>
+      </w:r>
+      <w:r>
+        <w:t xml:space="preserve">могло </w:t>
+      </w:r>
+      <w:r>
+        <w:t>вылиться в то</w:t>
+      </w:r>
+      <w:r>
+        <w:t xml:space="preserve">, что производительность детектора </w:t>
+      </w:r>
+      <w:r>
+        <w:t>могло</w:t>
+      </w:r>
+      <w:r>
+        <w:t xml:space="preserve"> ухудшаться, когда </w:t>
+      </w:r>
+      <w:r>
+        <w:t xml:space="preserve">расположение лица </w:t>
+      </w:r>
+      <w:r>
+        <w:t>бы менялось</w:t>
+      </w:r>
+      <w:r>
+        <w:t xml:space="preserve"> или </w:t>
+      </w:r>
+      <w:r>
+        <w:t>пропадало</w:t>
+      </w:r>
+      <w:r>
+        <w:t xml:space="preserve"> из кадра </w:t>
+      </w:r>
+      <w:r>
+        <w:t>(например, пользователь отворачивается от камеры).</w:t>
       </w:r>
       <w:r>
         <w:t xml:space="preserve"> </w:t>
@@ -670,26 +902,14 @@
         <w:pStyle w:val="21"/>
       </w:pPr>
       <w:r>
-        <w:t>Од</w:t>
-      </w:r>
-      <w:r>
-        <w:t>н</w:t>
-      </w:r>
-      <w:r>
-        <w:t>им</w:t>
-      </w:r>
-      <w:r>
-        <w:t xml:space="preserve"> из лучших ранних подходов к решению этих двух</w:t>
-      </w:r>
-      <w:r>
-        <w:t xml:space="preserve"> проблем</w:t>
-      </w:r>
-      <w:r>
-        <w:t xml:space="preserve"> был детектор Виолы-Джонса [</w:t>
+        <w:t>С</w:t>
+      </w:r>
+      <w:r>
+        <w:t xml:space="preserve"> появлением </w:t>
       </w:r>
       <w:proofErr w:type="spellStart"/>
       <w:r>
-        <w:t>Viola</w:t>
+        <w:t>Deep</w:t>
       </w:r>
       <w:proofErr w:type="spellEnd"/>
       <w:r>
@@ -697,186 +917,75 @@
       </w:r>
       <w:proofErr w:type="spellStart"/>
       <w:r>
-        <w:t>and</w:t>
+        <w:t>Learning</w:t>
       </w:r>
       <w:proofErr w:type="spellEnd"/>
       <w:r>
+        <w:t xml:space="preserve"> стало возможным использовать данные высокой размерности для оценки вероятности (классификации) и расположения (обнаружения) лиц путем перевода измеряемого пикселя в гораздо более богатое представление данных</w:t>
+      </w:r>
+      <w:r>
         <w:t xml:space="preserve"> </w:t>
       </w:r>
+      <w:r>
+        <w:t>[</w:t>
+      </w:r>
+      <w:r>
+        <w:fldChar w:fldCharType="begin"/>
+      </w:r>
+      <w:r>
+        <w:instrText xml:space="preserve"> REF _Ref67317454 \r \h </w:instrText>
+      </w:r>
+      <w:r>
+        <w:fldChar w:fldCharType="separate"/>
+      </w:r>
+      <w:r>
+        <w:t>5</w:t>
+      </w:r>
+      <w:r>
+        <w:fldChar w:fldCharType="end"/>
+      </w:r>
+      <w:r>
+        <w:t>]</w:t>
+      </w:r>
+      <w:r>
+        <w:t>.</w:t>
+      </w:r>
+      <w:r>
+        <w:t xml:space="preserve"> Эта способность сопоставить пиксели с представленными входными данными</w:t>
+      </w:r>
+      <w:r>
+        <w:t xml:space="preserve"> дала возможность</w:t>
+      </w:r>
+      <w:r>
+        <w:t xml:space="preserve"> </w:t>
+      </w:r>
       <w:proofErr w:type="spellStart"/>
       <w:r>
-        <w:t>Jones</w:t>
+        <w:t>Deep</w:t>
       </w:r>
       <w:proofErr w:type="spellEnd"/>
       <w:r>
-        <w:t xml:space="preserve"> 2001] (VJ).</w:t>
-      </w:r>
-      <w:r>
         <w:t xml:space="preserve"> </w:t>
       </w:r>
-      <w:r>
-        <w:t xml:space="preserve">Данный детектор </w:t>
-      </w:r>
-      <w:r>
-        <w:t>использует</w:t>
-      </w:r>
-      <w:r>
-        <w:t xml:space="preserve"> алгоритм </w:t>
-      </w:r>
       <w:proofErr w:type="spellStart"/>
       <w:r>
-        <w:t>Adaboost</w:t>
+        <w:t>neural</w:t>
       </w:r>
       <w:proofErr w:type="spellEnd"/>
       <w:r>
         <w:t xml:space="preserve"> </w:t>
       </w:r>
       <w:r>
-        <w:t>для последовательного улучшения слабых</w:t>
-      </w:r>
-      <w:r>
-        <w:t xml:space="preserve"> </w:t>
-      </w:r>
-      <w:r>
-        <w:t>классификаторов</w:t>
-      </w:r>
-      <w:r>
-        <w:t>,</w:t>
-      </w:r>
-      <w:r>
-        <w:t xml:space="preserve"> специально </w:t>
-      </w:r>
-      <w:r>
-        <w:t>обученных</w:t>
-      </w:r>
-      <w:r>
-        <w:t xml:space="preserve"> определять черты лица.</w:t>
-      </w:r>
-      <w:r>
-        <w:t xml:space="preserve"> </w:t>
-      </w:r>
-      <w:r>
-        <w:t>Тем не менее</w:t>
-      </w:r>
-      <w:r>
-        <w:t xml:space="preserve"> детектор</w:t>
-      </w:r>
-      <w:r>
-        <w:t xml:space="preserve"> VJ и его последующие производные обычно обучались на</w:t>
-      </w:r>
-      <w:r>
-        <w:t xml:space="preserve"> небольшом подмножестве</w:t>
-      </w:r>
-      <w:r>
-        <w:t xml:space="preserve"> лиц.</w:t>
-      </w:r>
-      <w:r>
-        <w:t xml:space="preserve"> </w:t>
-      </w:r>
-      <w:r>
-        <w:t>Кроме того, детектор совмещал</w:t>
-      </w:r>
-      <w:r>
-        <w:t xml:space="preserve"> статические</w:t>
-      </w:r>
-      <w:r>
-        <w:t xml:space="preserve"> </w:t>
-      </w:r>
-      <w:r>
-        <w:t>класси</w:t>
-      </w:r>
-      <w:r>
-        <w:t>фикаторы для классификации лиц</w:t>
-      </w:r>
-      <w:r>
-        <w:t xml:space="preserve"> </w:t>
-      </w:r>
-      <w:r>
-        <w:t xml:space="preserve">только лишь в </w:t>
-      </w:r>
-      <w:r>
-        <w:t>определенной позе.</w:t>
-      </w:r>
-      <w:r>
-        <w:t xml:space="preserve"> </w:t>
-      </w:r>
-      <w:r>
-        <w:t>Недостаточные данные</w:t>
-      </w:r>
-      <w:r>
-        <w:t xml:space="preserve"> </w:t>
-      </w:r>
-      <w:r>
-        <w:t xml:space="preserve">во время </w:t>
-      </w:r>
-      <w:r>
-        <w:t xml:space="preserve">обучения системы часто приводят к большому количеству ложных результатов </w:t>
-      </w:r>
-      <w:r>
-        <w:t xml:space="preserve">и </w:t>
-      </w:r>
-      <w:r>
-        <w:t>к ее низкому</w:t>
-      </w:r>
-      <w:r>
-        <w:t xml:space="preserve"> </w:t>
-      </w:r>
-      <w:r>
-        <w:t>отклику</w:t>
-      </w:r>
-      <w:r>
-        <w:t xml:space="preserve">, </w:t>
-      </w:r>
-      <w:r>
-        <w:t>а статическое</w:t>
-      </w:r>
-      <w:r>
-        <w:t xml:space="preserve"> </w:t>
-      </w:r>
-      <w:r>
-        <w:t xml:space="preserve">обучение </w:t>
-      </w:r>
-      <w:r>
-        <w:t xml:space="preserve">могло </w:t>
-      </w:r>
-      <w:r>
-        <w:t>вылиться в то</w:t>
-      </w:r>
-      <w:r>
-        <w:t xml:space="preserve">, что производительность детектора </w:t>
-      </w:r>
-      <w:r>
-        <w:t>могло</w:t>
-      </w:r>
-      <w:r>
-        <w:t xml:space="preserve"> </w:t>
-      </w:r>
-      <w:r>
-        <w:t xml:space="preserve">ухудшаться, когда </w:t>
-      </w:r>
-      <w:r>
-        <w:t xml:space="preserve">расположение лица </w:t>
-      </w:r>
-      <w:r>
-        <w:t>бы менялось</w:t>
-      </w:r>
-      <w:r>
-        <w:t xml:space="preserve"> или </w:t>
-      </w:r>
-      <w:r>
-        <w:t>пропадало</w:t>
-      </w:r>
-      <w:r>
-        <w:t xml:space="preserve"> из кадра </w:t>
-      </w:r>
-      <w:r>
-        <w:t>(например,</w:t>
-      </w:r>
-      <w:r>
-        <w:t xml:space="preserve"> </w:t>
-      </w:r>
-      <w:r>
-        <w:t>пользователь отворачивается от камеры).</w:t>
+        <w:t>объединять</w:t>
+      </w:r>
+      <w:r>
+        <w:t xml:space="preserve"> их </w:t>
+      </w:r>
+      <w:r>
+        <w:t>в высокоинформативные данные</w:t>
+      </w:r>
+      <w:r>
+        <w:t xml:space="preserve"> для решения множества различных задач в сообществе специалистов по визуальному развитию.</w:t>
       </w:r>
       <w:r>
         <w:t xml:space="preserve"> </w:t>
@@ -887,160 +996,168 @@
         <w:pStyle w:val="21"/>
       </w:pPr>
       <w:r>
-        <w:t>С</w:t>
-      </w:r>
-      <w:r>
-        <w:t xml:space="preserve"> появлением </w:t>
-      </w:r>
-      <w:proofErr w:type="spellStart"/>
-      <w:r>
-        <w:t>Deep</w:t>
-      </w:r>
-      <w:proofErr w:type="spellEnd"/>
+        <w:t xml:space="preserve"> Мы можем полагать</w:t>
+      </w:r>
+      <w:r>
+        <w:t>,</w:t>
+      </w:r>
+      <w:r>
+        <w:t xml:space="preserve"> что применение общепринятых детекторов и методов отслеживания объектов в наше время для всех случаев жизни недостаточно. Именно поэтому с каждым днем появляются все новые и новые</w:t>
+      </w:r>
+      <w:r>
+        <w:t xml:space="preserve"> подходы </w:t>
+      </w:r>
+      <w:r>
+        <w:t>[</w:t>
+      </w:r>
+      <w:r>
+        <w:fldChar w:fldCharType="begin"/>
+      </w:r>
+      <w:r>
+        <w:instrText xml:space="preserve"> REF _Ref67317525 \r \h </w:instrText>
+      </w:r>
+      <w:r>
+        <w:fldChar w:fldCharType="separate"/>
+      </w:r>
+      <w:r>
+        <w:t>3</w:t>
+      </w:r>
+      <w:r>
+        <w:fldChar w:fldCharType="end"/>
+      </w:r>
+      <w:r>
+        <w:t>]</w:t>
+      </w:r>
+      <w:r>
+        <w:t>,[</w:t>
+      </w:r>
+      <w:r>
+        <w:fldChar w:fldCharType="begin"/>
+      </w:r>
+      <w:r>
+        <w:instrText xml:space="preserve"> REF _Ref67318084 \r \h </w:instrText>
+      </w:r>
+      <w:r>
+        <w:fldChar w:fldCharType="separate"/>
+      </w:r>
+      <w:r>
+        <w:t>9</w:t>
+      </w:r>
+      <w:r>
+        <w:fldChar w:fldCharType="end"/>
+      </w:r>
+      <w:r>
+        <w:t>]</w:t>
+      </w:r>
+      <w:r>
+        <w:t>,</w:t>
+      </w:r>
       <w:r>
         <w:t xml:space="preserve"> </w:t>
       </w:r>
-      <w:proofErr w:type="spellStart"/>
-      <w:r>
-        <w:t>Learning</w:t>
-      </w:r>
-      <w:proofErr w:type="spellEnd"/>
-      <w:r>
-        <w:t xml:space="preserve"> стало возможным использовать</w:t>
+      <w:r>
+        <w:lastRenderedPageBreak/>
+        <w:t xml:space="preserve">алгоритмы </w:t>
+      </w:r>
+      <w:r>
+        <w:t>[</w:t>
+      </w:r>
+      <w:r>
+        <w:fldChar w:fldCharType="begin"/>
+      </w:r>
+      <w:r>
+        <w:instrText xml:space="preserve"> REF _Ref67317678 \r \h </w:instrText>
+      </w:r>
+      <w:r>
+        <w:fldChar w:fldCharType="separate"/>
+      </w:r>
+      <w:r>
+        <w:t>7</w:t>
+      </w:r>
+      <w:r>
+        <w:fldChar w:fldCharType="end"/>
+      </w:r>
+      <w:r>
+        <w:t>]</w:t>
+      </w:r>
+      <w:r>
+        <w:t>,[</w:t>
+      </w:r>
+      <w:r>
+        <w:fldChar w:fldCharType="begin"/>
+      </w:r>
+      <w:r>
+        <w:instrText xml:space="preserve"> REF _Ref67317977 \r \h </w:instrText>
+      </w:r>
+      <w:r>
+        <w:fldChar w:fldCharType="separate"/>
+      </w:r>
+      <w:r>
+        <w:t>8</w:t>
+      </w:r>
+      <w:r>
+        <w:fldChar w:fldCharType="end"/>
+      </w:r>
+      <w:r>
+        <w:t>]</w:t>
+      </w:r>
+      <w:r>
+        <w:t xml:space="preserve"> и</w:t>
       </w:r>
       <w:r>
         <w:t xml:space="preserve"> </w:t>
       </w:r>
       <w:r>
-        <w:t>данные высокой размерности для о</w:t>
-      </w:r>
-      <w:r>
-        <w:t>ценки вероятности (классификации</w:t>
-      </w:r>
-      <w:r>
-        <w:t>)</w:t>
-      </w:r>
-      <w:r>
-        <w:t xml:space="preserve"> и расположения (обнаружения</w:t>
-      </w:r>
-      <w:r>
-        <w:t xml:space="preserve">) лиц путем перевода </w:t>
-      </w:r>
-      <w:r>
-        <w:t xml:space="preserve">измеряемого </w:t>
-      </w:r>
-      <w:r>
-        <w:t>пикселя</w:t>
-      </w:r>
-      <w:r>
-        <w:t xml:space="preserve"> </w:t>
-      </w:r>
-      <w:r>
-        <w:t xml:space="preserve">в гораздо более богатое представление </w:t>
-      </w:r>
-      <w:r>
-        <w:t>данных</w:t>
-      </w:r>
-      <w:r>
-        <w:t>.</w:t>
-      </w:r>
-      <w:r>
-        <w:t xml:space="preserve"> </w:t>
-      </w:r>
-      <w:r>
-        <w:t>Эта способность</w:t>
-      </w:r>
-      <w:r>
-        <w:t xml:space="preserve"> </w:t>
-      </w:r>
-      <w:r>
-        <w:t>сопо</w:t>
-      </w:r>
-      <w:r>
-        <w:t>ставить пиксели с представленными входными данными</w:t>
-      </w:r>
-      <w:r>
-        <w:t xml:space="preserve"> дала возможность</w:t>
-      </w:r>
-      <w:r>
-        <w:t xml:space="preserve"> </w:t>
-      </w:r>
-      <w:proofErr w:type="spellStart"/>
-      <w:r>
-        <w:t>Deep</w:t>
-      </w:r>
-      <w:proofErr w:type="spellEnd"/>
-      <w:r>
-        <w:t xml:space="preserve"> </w:t>
-      </w:r>
-      <w:proofErr w:type="spellStart"/>
-      <w:r>
-        <w:t>neural</w:t>
-      </w:r>
-      <w:proofErr w:type="spellEnd"/>
-      <w:r>
-        <w:t xml:space="preserve"> </w:t>
-      </w:r>
-      <w:r>
-        <w:t>объединять</w:t>
-      </w:r>
-      <w:r>
-        <w:t xml:space="preserve"> их </w:t>
-      </w:r>
-      <w:r>
-        <w:t>в высокоинформативные данные</w:t>
-      </w:r>
-      <w:r>
-        <w:t xml:space="preserve"> для решения множества различных задач в сообществе специалистов по визуальному развитию.</w:t>
-      </w:r>
-      <w:r>
-        <w:t xml:space="preserve"> </w:t>
-      </w:r>
-    </w:p>
-    <w:p>
-      <w:pPr>
-        <w:pStyle w:val="21"/>
-      </w:pPr>
-      <w:r>
-        <w:t xml:space="preserve"> Мы можем полагать</w:t>
+        <w:t>инструменты отслеживания</w:t>
+      </w:r>
+      <w:r>
+        <w:t xml:space="preserve"> [</w:t>
+      </w:r>
+      <w:r>
+        <w:fldChar w:fldCharType="begin"/>
+      </w:r>
+      <w:r>
+        <w:instrText xml:space="preserve"> REF _Ref67318191 \r \h </w:instrText>
+      </w:r>
+      <w:r>
+        <w:fldChar w:fldCharType="separate"/>
+      </w:r>
+      <w:r>
+        <w:t>10</w:t>
+      </w:r>
+      <w:r>
+        <w:fldChar w:fldCharType="end"/>
+      </w:r>
+      <w:r>
+        <w:t>]</w:t>
       </w:r>
       <w:r>
         <w:t>,</w:t>
       </w:r>
       <w:r>
-        <w:t xml:space="preserve"> что применение общепринятых детекторов и методов отслеживания объектов в наше время для всех случаев жизни недостаточно. Именно поэтому с каждым днем появляются все новые и новые инструменты отслеживания</w:t>
-      </w:r>
-      <w:r>
-        <w:t>,</w:t>
-      </w:r>
-      <w:r>
         <w:t xml:space="preserve"> которые выдают отличные результаты</w:t>
       </w:r>
       <w:r>
         <w:t xml:space="preserve"> в определенной для них предметной области.</w:t>
-      </w:r>
-      <w:r>
-        <w:t xml:space="preserve"> </w:t>
       </w:r>
     </w:p>
     <w:bookmarkStart w:id="1" w:name="_Список_литературы" w:displacedByCustomXml="next"/>
     <w:bookmarkEnd w:id="1" w:displacedByCustomXml="next"/>
     <w:sdt>
       <w:sdtPr>
+        <w:rPr>
+          <w:rFonts w:eastAsia="Times New Roman" w:cs="Times New Roman"/>
+          <w:b w:val="0"/>
+          <w:sz w:val="28"/>
+          <w:szCs w:val="24"/>
+        </w:rPr>
         <w:id w:val="881601814"/>
         <w:docPartObj>
           <w:docPartGallery w:val="Bibliographies"/>
           <w:docPartUnique/>
         </w:docPartObj>
       </w:sdtPr>
-      <w:sdtEndPr>
-        <w:rPr>
-          <w:rFonts w:eastAsia="Times New Roman" w:cs="Times New Roman"/>
-          <w:b w:val="0"/>
-          <w:sz w:val="28"/>
-          <w:szCs w:val="24"/>
-        </w:rPr>
-      </w:sdtEndPr>
+      <w:sdtEndPr/>
       <w:sdtContent>
         <w:p>
           <w:pPr>
@@ -1061,11 +1178,13 @@
             <w:t>Список литературы</w:t>
           </w:r>
         </w:p>
+        <w:bookmarkStart w:id="2" w:name="_Ref67317436" w:displacedByCustomXml="next"/>
         <w:sdt>
           <w:sdtPr>
             <w:id w:val="111145805"/>
             <w:bibliography/>
           </w:sdtPr>
+          <w:sdtEndPr/>
           <w:sdtContent>
             <w:p>
               <w:pPr>
@@ -1082,7 +1201,11 @@
                 <w:t xml:space="preserve"> </w:t>
               </w:r>
               <w:r>
-                <w:t xml:space="preserve">– 2019. </w:t>
+                <w:t>– 2019.</w:t>
+              </w:r>
+              <w:bookmarkEnd w:id="2"/>
+              <w:r>
+                <w:t xml:space="preserve"> </w:t>
               </w:r>
               <w:r>
                 <w:tab/>
@@ -1096,6 +1219,7 @@
                   <w:numId w:val="2"/>
                 </w:numPr>
               </w:pPr>
+              <w:bookmarkStart w:id="3" w:name="_Ref67317483"/>
               <w:proofErr w:type="spellStart"/>
               <w:r>
                 <w:t>Харковчук</w:t>
@@ -1128,6 +1252,7 @@
               <w:r>
                 <w:t xml:space="preserve"> обществе. – 2019.</w:t>
               </w:r>
+              <w:bookmarkEnd w:id="3"/>
             </w:p>
             <w:p>
               <w:pPr>
@@ -1140,6 +1265,7 @@
                   <w:lang w:val="en-US"/>
                 </w:rPr>
               </w:pPr>
+              <w:bookmarkStart w:id="4" w:name="_Ref67317525"/>
               <w:proofErr w:type="spellStart"/>
               <w:r>
                 <w:rPr>
@@ -1326,6 +1452,7 @@
                 </w:rPr>
                 <w:t xml:space="preserve"> 2019.</w:t>
               </w:r>
+              <w:bookmarkEnd w:id="4"/>
             </w:p>
             <w:p>
               <w:pPr>
@@ -1338,6 +1465,7 @@
                   <w:lang w:val="en-US"/>
                 </w:rPr>
               </w:pPr>
+              <w:bookmarkStart w:id="5" w:name="_Ref67317491"/>
               <w:r>
                 <w:rPr>
                   <w:rFonts w:ascii="NexusSans" w:eastAsiaTheme="majorEastAsia" w:hAnsi="NexusSans"/>
@@ -1416,6 +1544,7 @@
                 </w:rPr>
                 <w:t xml:space="preserve"> 2019.</w:t>
               </w:r>
+              <w:bookmarkEnd w:id="5"/>
             </w:p>
             <w:p>
               <w:pPr>
@@ -1429,6 +1558,7 @@
                   <w:lang w:val="en-US"/>
                 </w:rPr>
               </w:pPr>
+              <w:bookmarkStart w:id="6" w:name="_Ref67317454"/>
               <w:r>
                 <w:rPr>
                   <w:lang w:val="en-US"/>
@@ -1537,6 +1667,7 @@
                 </w:rPr>
                 <w:t xml:space="preserve"> 2019.</w:t>
               </w:r>
+              <w:bookmarkEnd w:id="6"/>
             </w:p>
             <w:p>
               <w:pPr>
@@ -1549,6 +1680,7 @@
                   <w:rStyle w:val="22"/>
                 </w:rPr>
               </w:pPr>
+              <w:bookmarkStart w:id="7" w:name="_Ref67317471"/>
               <w:r>
                 <w:rPr>
                   <w:rStyle w:val="22"/>
@@ -1621,39 +1753,115 @@
                 </w:rPr>
                 <w:t xml:space="preserve"> </w:t>
               </w:r>
+              <w:r>
+                <w:rPr>
+                  <w:rStyle w:val="22"/>
+                </w:rPr>
+                <w:t>ц</w:t>
+              </w:r>
+              <w:r>
+                <w:rPr>
+                  <w:rStyle w:val="22"/>
+                </w:rPr>
+                <w:t>ифровом</w:t>
+              </w:r>
+              <w:r>
+                <w:rPr>
+                  <w:rStyle w:val="22"/>
+                </w:rPr>
+                <w:t xml:space="preserve"> </w:t>
+              </w:r>
               <w:proofErr w:type="spellStart"/>
               <w:r>
                 <w:rPr>
                   <w:rStyle w:val="22"/>
                 </w:rPr>
-                <w:t>ифровом</w:t>
+                <w:t>селф</w:t>
               </w:r>
               <w:proofErr w:type="spellEnd"/>
               <w:r>
                 <w:rPr>
                   <w:rStyle w:val="22"/>
                 </w:rPr>
+                <w:t>-</w:t>
+              </w:r>
+              <w:r>
+                <w:rPr>
+                  <w:rStyle w:val="22"/>
+                </w:rPr>
+                <w:t>трекинге</w:t>
+              </w:r>
+              <w:r>
+                <w:rPr>
+                  <w:rStyle w:val="22"/>
+                </w:rPr>
+                <w:t xml:space="preserve">: </w:t>
+              </w:r>
+              <w:r>
+                <w:rPr>
+                  <w:rStyle w:val="22"/>
+                </w:rPr>
+                <w:t>риторике</w:t>
+              </w:r>
+              <w:r>
+                <w:rPr>
+                  <w:rStyle w:val="22"/>
+                </w:rPr>
                 <w:t xml:space="preserve"> </w:t>
               </w:r>
-              <w:proofErr w:type="spellStart"/>
-              <w:r>
-                <w:rPr>
-                  <w:rStyle w:val="22"/>
-                </w:rPr>
-                <w:t>селф</w:t>
-              </w:r>
-              <w:proofErr w:type="spellEnd"/>
-              <w:r>
-                <w:rPr>
-                  <w:rStyle w:val="22"/>
-                </w:rPr>
-                <w:t>-</w:t>
-              </w:r>
-              <w:r>
-                <w:rPr>
-                  <w:rStyle w:val="22"/>
-                </w:rPr>
-                <w:t>трекинге</w:t>
+              <w:r>
+                <w:rPr>
+                  <w:rStyle w:val="22"/>
+                </w:rPr>
+                <w:t>и</w:t>
+              </w:r>
+              <w:r>
+                <w:rPr>
+                  <w:rStyle w:val="22"/>
+                </w:rPr>
+                <w:t xml:space="preserve"> </w:t>
+              </w:r>
+              <w:r>
+                <w:rPr>
+                  <w:rStyle w:val="22"/>
+                </w:rPr>
+                <w:t>практики</w:t>
+              </w:r>
+              <w:r>
+                <w:rPr>
+                  <w:rStyle w:val="22"/>
+                </w:rPr>
+                <w:t xml:space="preserve"> // </w:t>
+              </w:r>
+              <w:r>
+                <w:rPr>
+                  <w:rStyle w:val="22"/>
+                </w:rPr>
+                <w:t>Мониторинг</w:t>
+              </w:r>
+              <w:r>
+                <w:rPr>
+                  <w:rStyle w:val="22"/>
+                </w:rPr>
+                <w:t xml:space="preserve"> </w:t>
+              </w:r>
+              <w:r>
+                <w:rPr>
+                  <w:rStyle w:val="22"/>
+                </w:rPr>
+                <w:t>общественного</w:t>
+              </w:r>
+              <w:r>
+                <w:rPr>
+                  <w:rStyle w:val="22"/>
+                </w:rPr>
+                <w:t xml:space="preserve"> </w:t>
+              </w:r>
+              <w:r>
+                <w:rPr>
+                  <w:rStyle w:val="22"/>
+                </w:rPr>
+                <w:t>мнения</w:t>
               </w:r>
               <w:r>
                 <w:rPr>
@@ -1665,7 +1873,7 @@
                 <w:rPr>
                   <w:rStyle w:val="22"/>
                 </w:rPr>
-                <w:t>риторике</w:t>
+                <w:t>экономические</w:t>
               </w:r>
               <w:r>
                 <w:rPr>
@@ -1689,19 +1897,7 @@
                 <w:rPr>
                   <w:rStyle w:val="22"/>
                 </w:rPr>
-                <w:t>практики</w:t>
-              </w:r>
-              <w:r>
-                <w:rPr>
-                  <w:rStyle w:val="22"/>
-                </w:rPr>
-                <w:t xml:space="preserve"> // </w:t>
-              </w:r>
-              <w:r>
-                <w:rPr>
-                  <w:rStyle w:val="22"/>
-                </w:rPr>
-                <w:t>Мониторинг</w:t>
+                <w:t>социальные</w:t>
               </w:r>
               <w:r>
                 <w:rPr>
@@ -1713,68 +1909,6 @@
                 <w:rPr>
                   <w:rStyle w:val="22"/>
                 </w:rPr>
-                <w:t>общественного</w:t>
-              </w:r>
-              <w:r>
-                <w:rPr>
-                  <w:rStyle w:val="22"/>
-                </w:rPr>
-                <w:t xml:space="preserve"> </w:t>
-              </w:r>
-              <w:r>
-                <w:rPr>
-                  <w:rStyle w:val="22"/>
-                </w:rPr>
-                <w:t>мнения</w:t>
-              </w:r>
-              <w:r>
-                <w:rPr>
-                  <w:rStyle w:val="22"/>
-                </w:rPr>
-                <w:t xml:space="preserve">: </w:t>
-              </w:r>
-              <w:proofErr w:type="spellStart"/>
-              <w:r>
-                <w:rPr>
-                  <w:rStyle w:val="22"/>
-                </w:rPr>
-                <w:t>экономичкеские</w:t>
-              </w:r>
-              <w:proofErr w:type="spellEnd"/>
-              <w:r>
-                <w:rPr>
-                  <w:rStyle w:val="22"/>
-                </w:rPr>
-                <w:t xml:space="preserve"> </w:t>
-              </w:r>
-              <w:r>
-                <w:rPr>
-                  <w:rStyle w:val="22"/>
-                </w:rPr>
-                <w:t>и</w:t>
-              </w:r>
-              <w:r>
-                <w:rPr>
-                  <w:rStyle w:val="22"/>
-                </w:rPr>
-                <w:t xml:space="preserve"> </w:t>
-              </w:r>
-              <w:r>
-                <w:rPr>
-                  <w:rStyle w:val="22"/>
-                </w:rPr>
-                <w:t>социальные</w:t>
-              </w:r>
-              <w:r>
-                <w:rPr>
-                  <w:rStyle w:val="22"/>
-                </w:rPr>
-                <w:t xml:space="preserve"> </w:t>
-              </w:r>
-              <w:r>
-                <w:rPr>
-                  <w:rStyle w:val="22"/>
-                </w:rPr>
                 <w:t>перемены</w:t>
               </w:r>
               <w:r>
@@ -1783,6 +1917,7 @@
                 </w:rPr>
                 <w:t>. – 2020.</w:t>
               </w:r>
+              <w:bookmarkEnd w:id="7"/>
             </w:p>
             <w:p>
               <w:pPr>
@@ -1796,6 +1931,7 @@
                   <w:lang w:val="en-US"/>
                 </w:rPr>
               </w:pPr>
+              <w:bookmarkStart w:id="8" w:name="_Ref67317678"/>
               <w:r>
                 <w:rPr>
                   <w:szCs w:val="28"/>
@@ -1839,6 +1975,7 @@
                 </w:rPr>
                 <w:t>– 2020.</w:t>
               </w:r>
+              <w:bookmarkEnd w:id="8"/>
             </w:p>
             <w:p>
               <w:pPr>
@@ -1852,11 +1989,13 @@
                   <w:lang w:val="en-US"/>
                 </w:rPr>
               </w:pPr>
+              <w:bookmarkStart w:id="9" w:name="_Ref67317977"/>
               <w:proofErr w:type="spellStart"/>
               <w:r>
                 <w:rPr>
                   <w:lang w:val="en-US"/>
                 </w:rPr>
+                <w:lastRenderedPageBreak/>
                 <w:t>Chinthaka</w:t>
               </w:r>
               <w:proofErr w:type="spellEnd"/>
@@ -1981,6 +2120,7 @@
                 </w:rPr>
                 <w:t>– 2020.</w:t>
               </w:r>
+              <w:bookmarkEnd w:id="9"/>
             </w:p>
             <w:p>
               <w:pPr>
@@ -1994,12 +2134,12 @@
                   <w:lang w:val="en-US"/>
                 </w:rPr>
               </w:pPr>
+              <w:bookmarkStart w:id="10" w:name="_Ref67318084"/>
               <w:r>
                 <w:rPr>
                   <w:rFonts w:eastAsiaTheme="majorEastAsia"/>
                   <w:lang w:val="en-US"/>
                 </w:rPr>
-                <w:lastRenderedPageBreak/>
                 <w:t>Wei H</w:t>
               </w:r>
               <w:r>
@@ -2137,6 +2277,7 @@
                 </w:rPr>
                 <w:t>.</w:t>
               </w:r>
+              <w:bookmarkEnd w:id="10"/>
             </w:p>
             <w:p>
               <w:pPr>
@@ -2149,6 +2290,7 @@
                   <w:lang w:val="en-US"/>
                 </w:rPr>
               </w:pPr>
+              <w:bookmarkStart w:id="11" w:name="_Ref67318191"/>
               <w:proofErr w:type="spellStart"/>
               <w:r>
                 <w:rPr>
@@ -2236,6 +2378,7 @@
         </w:sdt>
       </w:sdtContent>
     </w:sdt>
+    <w:bookmarkEnd w:id="11" w:displacedByCustomXml="prev"/>
     <w:sectPr>
       <w:footerReference w:type="default" r:id="rId10"/>
       <w:pgSz w:w="11906" w:h="16838"/>
@@ -2283,6 +2426,7 @@
         <w:docPartUnique/>
       </w:docPartObj>
     </w:sdtPr>
+    <w:sdtEndPr/>
     <w:sdtContent>
       <w:p>
         <w:pPr>
@@ -3918,6 +4062,7 @@
   <w:style w:type="character" w:default="1" w:styleId="a0">
     <w:name w:val="Default Paragraph Font"/>
     <w:uiPriority w:val="1"/>
+    <w:semiHidden/>
     <w:unhideWhenUsed/>
   </w:style>
   <w:style w:type="table" w:default="1" w:styleId="a1">
@@ -4418,7 +4563,7 @@
 </file>
 
 <file path=customXml/itemProps1.xml><?xml version="1.0" encoding="utf-8"?>
-<ds:datastoreItem xmlns:ds="http://schemas.openxmlformats.org/officeDocument/2006/customXml" ds:itemID="{CB496274-9D16-405D-BD1E-EF36BDDB288E}">
+<ds:datastoreItem xmlns:ds="http://schemas.openxmlformats.org/officeDocument/2006/customXml" ds:itemID="{D43DED9B-B593-433D-8A7C-FFD92101F3C6}">
   <ds:schemaRefs>
     <ds:schemaRef ds:uri="http://schemas.openxmlformats.org/officeDocument/2006/bibliography"/>
   </ds:schemaRefs>

</xml_diff>